<commit_message>
Sequence aggiunti al documento esterno
</commit_message>
<xml_diff>
--- a/Documenti/Documento esterno.docx
+++ b/Documenti/Documento esterno.docx
@@ -21,7 +21,22 @@
         <w:fldChar w:fldCharType="separate"/>
       </w:r>
       <w:r>
-        <w:pict>
+        <w:fldChar w:fldCharType="begin"/>
+      </w:r>
+      <w:r>
+        <w:instrText xml:space="preserve"> </w:instrText>
+      </w:r>
+      <w:r>
+        <w:instrText>INCLUDEPICTURE  "http://bits2016.bioinformatics.it/img/lnk_logo3.jpg" \* MERGEFORMATINET</w:instrText>
+      </w:r>
+      <w:r>
+        <w:instrText xml:space="preserve"> </w:instrText>
+      </w:r>
+      <w:r>
+        <w:fldChar w:fldCharType="separate"/>
+      </w:r>
+      <w:r>
+        <w:pict w14:anchorId="516B9CF5">
           <v:shapetype id="_x0000_t75" coordsize="21600,21600" o:spt="75" o:preferrelative="t" path="m@4@5l@4@11@9@11@9@5xe" filled="f" stroked="f">
             <v:stroke joinstyle="miter"/>
             <v:formulas>
@@ -45,6 +60,9 @@
             <v:imagedata r:id="rId6" r:href="rId7"/>
           </v:shape>
         </w:pict>
+      </w:r>
+      <w:r>
+        <w:fldChar w:fldCharType="end"/>
       </w:r>
       <w:r>
         <w:fldChar w:fldCharType="end"/>
@@ -209,6 +227,14 @@
     </w:p>
     <w:sdt>
       <w:sdtPr>
+        <w:rPr>
+          <w:rFonts w:ascii="Calibri" w:eastAsia="Lucida Sans Unicode" w:hAnsi="Calibri" w:cs="Times New Roman"/>
+          <w:b w:val="0"/>
+          <w:kern w:val="1"/>
+          <w:sz w:val="24"/>
+          <w:szCs w:val="24"/>
+          <w:lang w:eastAsia="en-US"/>
+        </w:rPr>
         <w:id w:val="-1409457503"/>
         <w:docPartObj>
           <w:docPartGallery w:val="Table of Contents"/>
@@ -217,12 +243,7 @@
       </w:sdtPr>
       <w:sdtEndPr>
         <w:rPr>
-          <w:rFonts w:ascii="Calibri" w:eastAsia="Lucida Sans Unicode" w:hAnsi="Calibri" w:cs="Times New Roman"/>
           <w:bCs/>
-          <w:kern w:val="1"/>
-          <w:sz w:val="24"/>
-          <w:szCs w:val="24"/>
-          <w:lang/>
         </w:rPr>
       </w:sdtEndPr>
       <w:sdtContent>
@@ -239,6 +260,16 @@
           </w:r>
         </w:p>
         <w:p>
+          <w:pPr>
+            <w:pStyle w:val="Sommario1"/>
+            <w:tabs>
+              <w:tab w:val="left" w:pos="440"/>
+              <w:tab w:val="right" w:leader="dot" w:pos="14277"/>
+            </w:tabs>
+            <w:rPr>
+              <w:noProof/>
+            </w:rPr>
+          </w:pPr>
           <w:r>
             <w:fldChar w:fldCharType="begin"/>
           </w:r>
@@ -248,14 +279,816 @@
           <w:r>
             <w:fldChar w:fldCharType="separate"/>
           </w:r>
-          <w:r>
+          <w:hyperlink w:anchor="_Toc504828298" w:history="1">
+            <w:r>
+              <w:rPr>
+                <w:rStyle w:val="Collegamentoipertestuale"/>
+                <w:noProof/>
+              </w:rPr>
+              <w:t>1.</w:t>
+            </w:r>
+            <w:r>
+              <w:rPr>
+                <w:noProof/>
+              </w:rPr>
+              <w:tab/>
+            </w:r>
+            <w:r>
+              <w:rPr>
+                <w:rStyle w:val="Collegamentoipertestuale"/>
+                <w:noProof/>
+              </w:rPr>
+              <w:t>Schema E-R</w:t>
+            </w:r>
+            <w:r>
+              <w:rPr>
+                <w:noProof/>
+                <w:webHidden/>
+              </w:rPr>
+              <w:tab/>
+            </w:r>
+            <w:r>
+              <w:rPr>
+                <w:noProof/>
+                <w:webHidden/>
+              </w:rPr>
+              <w:fldChar w:fldCharType="begin"/>
+            </w:r>
+            <w:r>
+              <w:rPr>
+                <w:noProof/>
+                <w:webHidden/>
+              </w:rPr>
+              <w:instrText xml:space="preserve"> PAGEREF _Toc504828298 \h </w:instrText>
+            </w:r>
+            <w:r>
+              <w:rPr>
+                <w:noProof/>
+                <w:webHidden/>
+              </w:rPr>
+            </w:r>
+            <w:r>
+              <w:rPr>
+                <w:noProof/>
+                <w:webHidden/>
+              </w:rPr>
+              <w:fldChar w:fldCharType="separate"/>
+            </w:r>
+            <w:r>
+              <w:rPr>
+                <w:noProof/>
+                <w:webHidden/>
+              </w:rPr>
+              <w:t>3</w:t>
+            </w:r>
+            <w:r>
+              <w:rPr>
+                <w:noProof/>
+                <w:webHidden/>
+              </w:rPr>
+              <w:fldChar w:fldCharType="end"/>
+            </w:r>
+          </w:hyperlink>
+        </w:p>
+        <w:p>
+          <w:pPr>
+            <w:pStyle w:val="Sommario1"/>
+            <w:tabs>
+              <w:tab w:val="left" w:pos="440"/>
+              <w:tab w:val="right" w:leader="dot" w:pos="14277"/>
+            </w:tabs>
             <w:rPr>
-              <w:b/>
-              <w:bCs/>
               <w:noProof/>
             </w:rPr>
-            <w:t>Nessuna voce di sommario trovata.</w:t>
-          </w:r>
+          </w:pPr>
+          <w:hyperlink w:anchor="_Toc504828299" w:history="1">
+            <w:r>
+              <w:rPr>
+                <w:rStyle w:val="Collegamentoipertestuale"/>
+                <w:noProof/>
+              </w:rPr>
+              <w:t>2.</w:t>
+            </w:r>
+            <w:r>
+              <w:rPr>
+                <w:noProof/>
+              </w:rPr>
+              <w:tab/>
+            </w:r>
+            <w:r>
+              <w:rPr>
+                <w:rStyle w:val="Collegamentoipertestuale"/>
+                <w:noProof/>
+              </w:rPr>
+              <w:t>Schema E-R Ristrutturato</w:t>
+            </w:r>
+            <w:r>
+              <w:rPr>
+                <w:noProof/>
+                <w:webHidden/>
+              </w:rPr>
+              <w:tab/>
+            </w:r>
+            <w:r>
+              <w:rPr>
+                <w:noProof/>
+                <w:webHidden/>
+              </w:rPr>
+              <w:fldChar w:fldCharType="begin"/>
+            </w:r>
+            <w:r>
+              <w:rPr>
+                <w:noProof/>
+                <w:webHidden/>
+              </w:rPr>
+              <w:instrText xml:space="preserve"> PAGEREF _Toc504828299 \h </w:instrText>
+            </w:r>
+            <w:r>
+              <w:rPr>
+                <w:noProof/>
+                <w:webHidden/>
+              </w:rPr>
+            </w:r>
+            <w:r>
+              <w:rPr>
+                <w:noProof/>
+                <w:webHidden/>
+              </w:rPr>
+              <w:fldChar w:fldCharType="separate"/>
+            </w:r>
+            <w:r>
+              <w:rPr>
+                <w:noProof/>
+                <w:webHidden/>
+              </w:rPr>
+              <w:t>4</w:t>
+            </w:r>
+            <w:r>
+              <w:rPr>
+                <w:noProof/>
+                <w:webHidden/>
+              </w:rPr>
+              <w:fldChar w:fldCharType="end"/>
+            </w:r>
+          </w:hyperlink>
+        </w:p>
+        <w:p>
+          <w:pPr>
+            <w:pStyle w:val="Sommario1"/>
+            <w:tabs>
+              <w:tab w:val="left" w:pos="440"/>
+              <w:tab w:val="right" w:leader="dot" w:pos="14277"/>
+            </w:tabs>
+            <w:rPr>
+              <w:noProof/>
+            </w:rPr>
+          </w:pPr>
+          <w:hyperlink w:anchor="_Toc504828300" w:history="1">
+            <w:r>
+              <w:rPr>
+                <w:rStyle w:val="Collegamentoipertestuale"/>
+                <w:noProof/>
+              </w:rPr>
+              <w:t>3.</w:t>
+            </w:r>
+            <w:r>
+              <w:rPr>
+                <w:noProof/>
+              </w:rPr>
+              <w:tab/>
+            </w:r>
+            <w:r>
+              <w:rPr>
+                <w:rStyle w:val="Collegamentoipertestuale"/>
+                <w:noProof/>
+              </w:rPr>
+              <w:t>Sequence diagram</w:t>
+            </w:r>
+            <w:r>
+              <w:rPr>
+                <w:noProof/>
+                <w:webHidden/>
+              </w:rPr>
+              <w:tab/>
+            </w:r>
+            <w:r>
+              <w:rPr>
+                <w:noProof/>
+                <w:webHidden/>
+              </w:rPr>
+              <w:fldChar w:fldCharType="begin"/>
+            </w:r>
+            <w:r>
+              <w:rPr>
+                <w:noProof/>
+                <w:webHidden/>
+              </w:rPr>
+              <w:instrText xml:space="preserve"> PAGEREF _Toc504828300 \h </w:instrText>
+            </w:r>
+            <w:r>
+              <w:rPr>
+                <w:noProof/>
+                <w:webHidden/>
+              </w:rPr>
+            </w:r>
+            <w:r>
+              <w:rPr>
+                <w:noProof/>
+                <w:webHidden/>
+              </w:rPr>
+              <w:fldChar w:fldCharType="separate"/>
+            </w:r>
+            <w:r>
+              <w:rPr>
+                <w:noProof/>
+                <w:webHidden/>
+              </w:rPr>
+              <w:t>5</w:t>
+            </w:r>
+            <w:r>
+              <w:rPr>
+                <w:noProof/>
+                <w:webHidden/>
+              </w:rPr>
+              <w:fldChar w:fldCharType="end"/>
+            </w:r>
+          </w:hyperlink>
+        </w:p>
+        <w:p>
+          <w:pPr>
+            <w:pStyle w:val="Sommario2"/>
+            <w:tabs>
+              <w:tab w:val="left" w:pos="880"/>
+              <w:tab w:val="right" w:leader="dot" w:pos="14277"/>
+            </w:tabs>
+            <w:rPr>
+              <w:noProof/>
+            </w:rPr>
+          </w:pPr>
+          <w:hyperlink w:anchor="_Toc504828301" w:history="1">
+            <w:r>
+              <w:rPr>
+                <w:rStyle w:val="Collegamentoipertestuale"/>
+                <w:noProof/>
+              </w:rPr>
+              <w:t>3.1.</w:t>
+            </w:r>
+            <w:r>
+              <w:rPr>
+                <w:noProof/>
+              </w:rPr>
+              <w:tab/>
+            </w:r>
+            <w:r>
+              <w:rPr>
+                <w:rStyle w:val="Collegamentoipertestuale"/>
+                <w:noProof/>
+              </w:rPr>
+              <w:t>Login</w:t>
+            </w:r>
+            <w:r>
+              <w:rPr>
+                <w:noProof/>
+                <w:webHidden/>
+              </w:rPr>
+              <w:tab/>
+            </w:r>
+            <w:r>
+              <w:rPr>
+                <w:noProof/>
+                <w:webHidden/>
+              </w:rPr>
+              <w:fldChar w:fldCharType="begin"/>
+            </w:r>
+            <w:r>
+              <w:rPr>
+                <w:noProof/>
+                <w:webHidden/>
+              </w:rPr>
+              <w:instrText xml:space="preserve"> PAGEREF _Toc504828301 \h </w:instrText>
+            </w:r>
+            <w:r>
+              <w:rPr>
+                <w:noProof/>
+                <w:webHidden/>
+              </w:rPr>
+            </w:r>
+            <w:r>
+              <w:rPr>
+                <w:noProof/>
+                <w:webHidden/>
+              </w:rPr>
+              <w:fldChar w:fldCharType="separate"/>
+            </w:r>
+            <w:r>
+              <w:rPr>
+                <w:noProof/>
+                <w:webHidden/>
+              </w:rPr>
+              <w:t>5</w:t>
+            </w:r>
+            <w:r>
+              <w:rPr>
+                <w:noProof/>
+                <w:webHidden/>
+              </w:rPr>
+              <w:fldChar w:fldCharType="end"/>
+            </w:r>
+          </w:hyperlink>
+        </w:p>
+        <w:p>
+          <w:pPr>
+            <w:pStyle w:val="Sommario2"/>
+            <w:tabs>
+              <w:tab w:val="left" w:pos="880"/>
+              <w:tab w:val="right" w:leader="dot" w:pos="14277"/>
+            </w:tabs>
+            <w:rPr>
+              <w:noProof/>
+            </w:rPr>
+          </w:pPr>
+          <w:hyperlink w:anchor="_Toc504828302" w:history="1">
+            <w:r>
+              <w:rPr>
+                <w:rStyle w:val="Collegamentoipertestuale"/>
+                <w:noProof/>
+              </w:rPr>
+              <w:t>3.2.</w:t>
+            </w:r>
+            <w:r>
+              <w:rPr>
+                <w:noProof/>
+              </w:rPr>
+              <w:tab/>
+            </w:r>
+            <w:r>
+              <w:rPr>
+                <w:rStyle w:val="Collegamentoipertestuale"/>
+                <w:noProof/>
+              </w:rPr>
+              <w:t>Aggiungi prodotto al carrello</w:t>
+            </w:r>
+            <w:r>
+              <w:rPr>
+                <w:noProof/>
+                <w:webHidden/>
+              </w:rPr>
+              <w:tab/>
+            </w:r>
+            <w:r>
+              <w:rPr>
+                <w:noProof/>
+                <w:webHidden/>
+              </w:rPr>
+              <w:fldChar w:fldCharType="begin"/>
+            </w:r>
+            <w:r>
+              <w:rPr>
+                <w:noProof/>
+                <w:webHidden/>
+              </w:rPr>
+              <w:instrText xml:space="preserve"> PAGEREF _Toc504828302 \h </w:instrText>
+            </w:r>
+            <w:r>
+              <w:rPr>
+                <w:noProof/>
+                <w:webHidden/>
+              </w:rPr>
+            </w:r>
+            <w:r>
+              <w:rPr>
+                <w:noProof/>
+                <w:webHidden/>
+              </w:rPr>
+              <w:fldChar w:fldCharType="separate"/>
+            </w:r>
+            <w:r>
+              <w:rPr>
+                <w:noProof/>
+                <w:webHidden/>
+              </w:rPr>
+              <w:t>6</w:t>
+            </w:r>
+            <w:r>
+              <w:rPr>
+                <w:noProof/>
+                <w:webHidden/>
+              </w:rPr>
+              <w:fldChar w:fldCharType="end"/>
+            </w:r>
+          </w:hyperlink>
+        </w:p>
+        <w:p>
+          <w:pPr>
+            <w:pStyle w:val="Sommario2"/>
+            <w:tabs>
+              <w:tab w:val="left" w:pos="880"/>
+              <w:tab w:val="right" w:leader="dot" w:pos="14277"/>
+            </w:tabs>
+            <w:rPr>
+              <w:noProof/>
+            </w:rPr>
+          </w:pPr>
+          <w:hyperlink w:anchor="_Toc504828303" w:history="1">
+            <w:r>
+              <w:rPr>
+                <w:rStyle w:val="Collegamentoipertestuale"/>
+                <w:noProof/>
+              </w:rPr>
+              <w:t>3.3.</w:t>
+            </w:r>
+            <w:r>
+              <w:rPr>
+                <w:noProof/>
+              </w:rPr>
+              <w:tab/>
+            </w:r>
+            <w:r>
+              <w:rPr>
+                <w:rStyle w:val="Collegamentoipertestuale"/>
+                <w:noProof/>
+              </w:rPr>
+              <w:t>Ricerca prodotto semplice</w:t>
+            </w:r>
+            <w:r>
+              <w:rPr>
+                <w:noProof/>
+                <w:webHidden/>
+              </w:rPr>
+              <w:tab/>
+            </w:r>
+            <w:r>
+              <w:rPr>
+                <w:noProof/>
+                <w:webHidden/>
+              </w:rPr>
+              <w:fldChar w:fldCharType="begin"/>
+            </w:r>
+            <w:r>
+              <w:rPr>
+                <w:noProof/>
+                <w:webHidden/>
+              </w:rPr>
+              <w:instrText xml:space="preserve"> PAGEREF _Toc504828303 \h </w:instrText>
+            </w:r>
+            <w:r>
+              <w:rPr>
+                <w:noProof/>
+                <w:webHidden/>
+              </w:rPr>
+            </w:r>
+            <w:r>
+              <w:rPr>
+                <w:noProof/>
+                <w:webHidden/>
+              </w:rPr>
+              <w:fldChar w:fldCharType="separate"/>
+            </w:r>
+            <w:r>
+              <w:rPr>
+                <w:noProof/>
+                <w:webHidden/>
+              </w:rPr>
+              <w:t>7</w:t>
+            </w:r>
+            <w:r>
+              <w:rPr>
+                <w:noProof/>
+                <w:webHidden/>
+              </w:rPr>
+              <w:fldChar w:fldCharType="end"/>
+            </w:r>
+          </w:hyperlink>
+        </w:p>
+        <w:p>
+          <w:pPr>
+            <w:pStyle w:val="Sommario2"/>
+            <w:tabs>
+              <w:tab w:val="left" w:pos="880"/>
+              <w:tab w:val="right" w:leader="dot" w:pos="14277"/>
+            </w:tabs>
+            <w:rPr>
+              <w:noProof/>
+            </w:rPr>
+          </w:pPr>
+          <w:hyperlink w:anchor="_Toc504828304" w:history="1">
+            <w:r>
+              <w:rPr>
+                <w:rStyle w:val="Collegamentoipertestuale"/>
+                <w:noProof/>
+              </w:rPr>
+              <w:t>3.4.</w:t>
+            </w:r>
+            <w:r>
+              <w:rPr>
+                <w:noProof/>
+              </w:rPr>
+              <w:tab/>
+            </w:r>
+            <w:r>
+              <w:rPr>
+                <w:rStyle w:val="Collegamentoipertestuale"/>
+                <w:noProof/>
+              </w:rPr>
+              <w:t>Ricerca prodotto avanzata</w:t>
+            </w:r>
+            <w:r>
+              <w:rPr>
+                <w:noProof/>
+                <w:webHidden/>
+              </w:rPr>
+              <w:tab/>
+            </w:r>
+            <w:r>
+              <w:rPr>
+                <w:noProof/>
+                <w:webHidden/>
+              </w:rPr>
+              <w:fldChar w:fldCharType="begin"/>
+            </w:r>
+            <w:r>
+              <w:rPr>
+                <w:noProof/>
+                <w:webHidden/>
+              </w:rPr>
+              <w:instrText xml:space="preserve"> PAGEREF _Toc504828304 \h </w:instrText>
+            </w:r>
+            <w:r>
+              <w:rPr>
+                <w:noProof/>
+                <w:webHidden/>
+              </w:rPr>
+            </w:r>
+            <w:r>
+              <w:rPr>
+                <w:noProof/>
+                <w:webHidden/>
+              </w:rPr>
+              <w:fldChar w:fldCharType="separate"/>
+            </w:r>
+            <w:r>
+              <w:rPr>
+                <w:noProof/>
+                <w:webHidden/>
+              </w:rPr>
+              <w:t>8</w:t>
+            </w:r>
+            <w:r>
+              <w:rPr>
+                <w:noProof/>
+                <w:webHidden/>
+              </w:rPr>
+              <w:fldChar w:fldCharType="end"/>
+            </w:r>
+          </w:hyperlink>
+        </w:p>
+        <w:p>
+          <w:pPr>
+            <w:pStyle w:val="Sommario2"/>
+            <w:tabs>
+              <w:tab w:val="left" w:pos="880"/>
+              <w:tab w:val="right" w:leader="dot" w:pos="14277"/>
+            </w:tabs>
+            <w:rPr>
+              <w:noProof/>
+            </w:rPr>
+          </w:pPr>
+          <w:hyperlink w:anchor="_Toc504828305" w:history="1">
+            <w:r>
+              <w:rPr>
+                <w:rStyle w:val="Collegamentoipertestuale"/>
+                <w:noProof/>
+              </w:rPr>
+              <w:t>3.5.</w:t>
+            </w:r>
+            <w:r>
+              <w:rPr>
+                <w:noProof/>
+              </w:rPr>
+              <w:tab/>
+            </w:r>
+            <w:r>
+              <w:rPr>
+                <w:rStyle w:val="Collegamentoipertestuale"/>
+                <w:noProof/>
+              </w:rPr>
+              <w:t>Inserisci metodo di pagamento</w:t>
+            </w:r>
+            <w:r>
+              <w:rPr>
+                <w:noProof/>
+                <w:webHidden/>
+              </w:rPr>
+              <w:tab/>
+            </w:r>
+            <w:r>
+              <w:rPr>
+                <w:noProof/>
+                <w:webHidden/>
+              </w:rPr>
+              <w:fldChar w:fldCharType="begin"/>
+            </w:r>
+            <w:r>
+              <w:rPr>
+                <w:noProof/>
+                <w:webHidden/>
+              </w:rPr>
+              <w:instrText xml:space="preserve"> PAGEREF _Toc504828305 \h </w:instrText>
+            </w:r>
+            <w:r>
+              <w:rPr>
+                <w:noProof/>
+                <w:webHidden/>
+              </w:rPr>
+            </w:r>
+            <w:r>
+              <w:rPr>
+                <w:noProof/>
+                <w:webHidden/>
+              </w:rPr>
+              <w:fldChar w:fldCharType="separate"/>
+            </w:r>
+            <w:r>
+              <w:rPr>
+                <w:noProof/>
+                <w:webHidden/>
+              </w:rPr>
+              <w:t>9</w:t>
+            </w:r>
+            <w:r>
+              <w:rPr>
+                <w:noProof/>
+                <w:webHidden/>
+              </w:rPr>
+              <w:fldChar w:fldCharType="end"/>
+            </w:r>
+          </w:hyperlink>
+        </w:p>
+        <w:p>
+          <w:pPr>
+            <w:pStyle w:val="Sommario2"/>
+            <w:tabs>
+              <w:tab w:val="left" w:pos="880"/>
+              <w:tab w:val="right" w:leader="dot" w:pos="14277"/>
+            </w:tabs>
+            <w:rPr>
+              <w:noProof/>
+            </w:rPr>
+          </w:pPr>
+          <w:hyperlink w:anchor="_Toc504828306" w:history="1">
+            <w:r>
+              <w:rPr>
+                <w:rStyle w:val="Collegamentoipertestuale"/>
+                <w:noProof/>
+              </w:rPr>
+              <w:t>3.6.</w:t>
+            </w:r>
+            <w:r>
+              <w:rPr>
+                <w:noProof/>
+              </w:rPr>
+              <w:tab/>
+            </w:r>
+            <w:r>
+              <w:rPr>
+                <w:rStyle w:val="Collegamentoipertestuale"/>
+                <w:noProof/>
+              </w:rPr>
+              <w:t>Inserisci metodo di pagamento</w:t>
+            </w:r>
+            <w:r>
+              <w:rPr>
+                <w:noProof/>
+                <w:webHidden/>
+              </w:rPr>
+              <w:tab/>
+            </w:r>
+            <w:r>
+              <w:rPr>
+                <w:noProof/>
+                <w:webHidden/>
+              </w:rPr>
+              <w:fldChar w:fldCharType="begin"/>
+            </w:r>
+            <w:r>
+              <w:rPr>
+                <w:noProof/>
+                <w:webHidden/>
+              </w:rPr>
+              <w:instrText xml:space="preserve"> PAGEREF _Toc504828306 \h </w:instrText>
+            </w:r>
+            <w:r>
+              <w:rPr>
+                <w:noProof/>
+                <w:webHidden/>
+              </w:rPr>
+            </w:r>
+            <w:r>
+              <w:rPr>
+                <w:noProof/>
+                <w:webHidden/>
+              </w:rPr>
+              <w:fldChar w:fldCharType="separate"/>
+            </w:r>
+            <w:r>
+              <w:rPr>
+                <w:noProof/>
+                <w:webHidden/>
+              </w:rPr>
+              <w:t>10</w:t>
+            </w:r>
+            <w:r>
+              <w:rPr>
+                <w:noProof/>
+                <w:webHidden/>
+              </w:rPr>
+              <w:fldChar w:fldCharType="end"/>
+            </w:r>
+          </w:hyperlink>
+        </w:p>
+        <w:p>
+          <w:pPr>
+            <w:pStyle w:val="Sommario2"/>
+            <w:tabs>
+              <w:tab w:val="left" w:pos="880"/>
+              <w:tab w:val="right" w:leader="dot" w:pos="14277"/>
+            </w:tabs>
+            <w:rPr>
+              <w:noProof/>
+            </w:rPr>
+          </w:pPr>
+          <w:hyperlink w:anchor="_Toc504828307" w:history="1">
+            <w:r>
+              <w:rPr>
+                <w:rStyle w:val="Collegamentoipertestuale"/>
+                <w:noProof/>
+              </w:rPr>
+              <w:t>3.7.</w:t>
+            </w:r>
+            <w:r>
+              <w:rPr>
+                <w:noProof/>
+              </w:rPr>
+              <w:tab/>
+            </w:r>
+            <w:r>
+              <w:rPr>
+                <w:rStyle w:val="Collegamentoipertestuale"/>
+                <w:noProof/>
+              </w:rPr>
+              <w:t>Checkout</w:t>
+            </w:r>
+            <w:r>
+              <w:rPr>
+                <w:noProof/>
+                <w:webHidden/>
+              </w:rPr>
+              <w:tab/>
+            </w:r>
+            <w:r>
+              <w:rPr>
+                <w:noProof/>
+                <w:webHidden/>
+              </w:rPr>
+              <w:fldChar w:fldCharType="begin"/>
+            </w:r>
+            <w:r>
+              <w:rPr>
+                <w:noProof/>
+                <w:webHidden/>
+              </w:rPr>
+              <w:instrText xml:space="preserve"> PAGEREF _Toc504828307 \h </w:instrText>
+            </w:r>
+            <w:r>
+              <w:rPr>
+                <w:noProof/>
+                <w:webHidden/>
+              </w:rPr>
+            </w:r>
+            <w:r>
+              <w:rPr>
+                <w:noProof/>
+                <w:webHidden/>
+              </w:rPr>
+              <w:fldChar w:fldCharType="separate"/>
+            </w:r>
+            <w:r>
+              <w:rPr>
+                <w:noProof/>
+                <w:webHidden/>
+              </w:rPr>
+              <w:t>11</w:t>
+            </w:r>
+            <w:r>
+              <w:rPr>
+                <w:noProof/>
+                <w:webHidden/>
+              </w:rPr>
+              <w:fldChar w:fldCharType="end"/>
+            </w:r>
+          </w:hyperlink>
+        </w:p>
+        <w:p>
           <w:r>
             <w:rPr>
               <w:b/>
@@ -281,10 +1114,12 @@
       <w:pPr>
         <w:pStyle w:val="Titolo1"/>
       </w:pPr>
+      <w:bookmarkStart w:id="0" w:name="_Toc504828298"/>
       <w:r>
         <w:lastRenderedPageBreak/>
         <w:t>Schema E-R</w:t>
       </w:r>
+      <w:bookmarkEnd w:id="0"/>
     </w:p>
     <w:p>
       <w:pPr>
@@ -348,10 +1183,12 @@
       <w:pPr>
         <w:pStyle w:val="Titolo1"/>
       </w:pPr>
+      <w:bookmarkStart w:id="1" w:name="_Toc504828299"/>
       <w:r>
         <w:lastRenderedPageBreak/>
         <w:t>Schema E-R Ristrutturato</w:t>
       </w:r>
+      <w:bookmarkEnd w:id="1"/>
     </w:p>
     <w:p/>
     <w:p/>
@@ -388,10 +1225,12 @@
       <w:pPr>
         <w:pStyle w:val="Titolo1"/>
       </w:pPr>
+      <w:bookmarkStart w:id="2" w:name="_Toc504828300"/>
       <w:r>
         <w:lastRenderedPageBreak/>
         <w:t>Sequence diagram</w:t>
       </w:r>
+      <w:bookmarkEnd w:id="2"/>
     </w:p>
     <w:p>
       <w:pPr>
@@ -401,9 +1240,11 @@
           <w:numId w:val="1"/>
         </w:numPr>
       </w:pPr>
+      <w:bookmarkStart w:id="3" w:name="_Toc504828301"/>
       <w:r>
         <w:t>Login</w:t>
       </w:r>
+      <w:bookmarkEnd w:id="3"/>
     </w:p>
     <w:p/>
     <w:p/>
@@ -506,10 +1347,12 @@
           <w:numId w:val="1"/>
         </w:numPr>
       </w:pPr>
+      <w:bookmarkStart w:id="4" w:name="_Toc504828302"/>
       <w:r>
         <w:lastRenderedPageBreak/>
         <w:t>Aggiungi prodotto al carrello</w:t>
       </w:r>
+      <w:bookmarkEnd w:id="4"/>
     </w:p>
     <w:p/>
     <w:p/>
@@ -622,10 +1465,12 @@
           <w:numId w:val="1"/>
         </w:numPr>
       </w:pPr>
+      <w:bookmarkStart w:id="5" w:name="_Toc504828303"/>
       <w:r>
         <w:lastRenderedPageBreak/>
         <w:t>Ricerca prodotto semplice</w:t>
       </w:r>
+      <w:bookmarkEnd w:id="5"/>
     </w:p>
     <w:p/>
     <w:p/>
@@ -743,10 +1588,12 @@
           <w:numId w:val="1"/>
         </w:numPr>
       </w:pPr>
+      <w:bookmarkStart w:id="6" w:name="_Toc504828304"/>
       <w:r>
         <w:lastRenderedPageBreak/>
         <w:t>Ricerca prodotto avanzata</w:t>
       </w:r>
+      <w:bookmarkEnd w:id="6"/>
     </w:p>
     <w:p/>
     <w:p/>
@@ -834,6 +1681,7 @@
           <w:numId w:val="1"/>
         </w:numPr>
       </w:pPr>
+      <w:bookmarkStart w:id="7" w:name="_Toc504828305"/>
       <w:r>
         <w:lastRenderedPageBreak/>
         <w:t xml:space="preserve">Inserisci metodo </w:t>
@@ -841,6 +1689,7 @@
       <w:r>
         <w:t>di pagamento</w:t>
       </w:r>
+      <w:bookmarkEnd w:id="7"/>
     </w:p>
     <w:p/>
     <w:p/>
@@ -915,10 +1764,12 @@
           <w:numId w:val="1"/>
         </w:numPr>
       </w:pPr>
+      <w:bookmarkStart w:id="8" w:name="_Toc504828306"/>
       <w:r>
         <w:lastRenderedPageBreak/>
         <w:t>Inserisci metodo di pagamento</w:t>
       </w:r>
+      <w:bookmarkEnd w:id="8"/>
     </w:p>
     <w:p/>
     <w:p/>
@@ -993,10 +1844,12 @@
           <w:numId w:val="1"/>
         </w:numPr>
       </w:pPr>
+      <w:bookmarkStart w:id="9" w:name="_Toc504828307"/>
       <w:r>
         <w:lastRenderedPageBreak/>
         <w:t>Checkout</w:t>
       </w:r>
+      <w:bookmarkEnd w:id="9"/>
     </w:p>
     <w:p/>
     <w:p/>
@@ -1087,9 +1940,156 @@
     <w:p>
       <w:pPr>
         <w:pStyle w:val="Titolo2"/>
-      </w:pPr>
-      <w:bookmarkStart w:id="0" w:name="_GoBack"/>
-      <w:bookmarkEnd w:id="0"/>
+        <w:numPr>
+          <w:ilvl w:val="1"/>
+          <w:numId w:val="1"/>
+        </w:numPr>
+      </w:pPr>
+      <w:r>
+        <w:lastRenderedPageBreak/>
+        <w:t>Gestione ordine da spedire -&gt; in corso</w:t>
+      </w:r>
+    </w:p>
+    <w:p/>
+    <w:p/>
+    <w:p>
+      <w:pPr>
+        <w:ind w:left="-993"/>
+      </w:pPr>
+      <w:r>
+        <w:rPr>
+          <w:noProof/>
+        </w:rPr>
+        <w:drawing>
+          <wp:inline distT="0" distB="0" distL="0" distR="0" wp14:anchorId="77F36AB6" wp14:editId="0C3D1540">
+            <wp:extent cx="10496550" cy="5115966"/>
+            <wp:effectExtent l="0" t="0" r="0" b="8890"/>
+            <wp:docPr id="3" name="Immagine 3"/>
+            <wp:cNvGraphicFramePr>
+              <a:graphicFrameLocks xmlns:a="http://schemas.openxmlformats.org/drawingml/2006/main" noChangeAspect="1"/>
+            </wp:cNvGraphicFramePr>
+            <a:graphic xmlns:a="http://schemas.openxmlformats.org/drawingml/2006/main">
+              <a:graphicData uri="http://schemas.openxmlformats.org/drawingml/2006/picture">
+                <pic:pic xmlns:pic="http://schemas.openxmlformats.org/drawingml/2006/picture">
+                  <pic:nvPicPr>
+                    <pic:cNvPr id="0" name="Picture 2"/>
+                    <pic:cNvPicPr>
+                      <a:picLocks noChangeAspect="1" noChangeArrowheads="1"/>
+                    </pic:cNvPicPr>
+                  </pic:nvPicPr>
+                  <pic:blipFill>
+                    <a:blip r:embed="rId17">
+                      <a:extLst>
+                        <a:ext uri="{28A0092B-C50C-407E-A947-70E740481C1C}">
+                          <a14:useLocalDpi xmlns:a14="http://schemas.microsoft.com/office/drawing/2010/main" val="0"/>
+                        </a:ext>
+                      </a:extLst>
+                    </a:blip>
+                    <a:srcRect/>
+                    <a:stretch>
+                      <a:fillRect/>
+                    </a:stretch>
+                  </pic:blipFill>
+                  <pic:spPr bwMode="auto">
+                    <a:xfrm>
+                      <a:off x="0" y="0"/>
+                      <a:ext cx="10523183" cy="5128947"/>
+                    </a:xfrm>
+                    <a:prstGeom prst="rect">
+                      <a:avLst/>
+                    </a:prstGeom>
+                    <a:noFill/>
+                    <a:ln>
+                      <a:noFill/>
+                    </a:ln>
+                  </pic:spPr>
+                </pic:pic>
+              </a:graphicData>
+            </a:graphic>
+          </wp:inline>
+        </w:drawing>
+      </w:r>
+    </w:p>
+    <w:p>
+      <w:pPr>
+        <w:ind w:left="-993"/>
+      </w:pPr>
+    </w:p>
+    <w:p>
+      <w:pPr>
+        <w:pStyle w:val="Titolo2"/>
+        <w:numPr>
+          <w:ilvl w:val="1"/>
+          <w:numId w:val="1"/>
+        </w:numPr>
+      </w:pPr>
+      <w:r>
+        <w:lastRenderedPageBreak/>
+        <w:t>Gestione ordine in corso -&gt;terminato</w:t>
+      </w:r>
+    </w:p>
+    <w:p>
+      <w:bookmarkStart w:id="10" w:name="_GoBack"/>
+      <w:bookmarkEnd w:id="10"/>
+    </w:p>
+    <w:p/>
+    <w:p>
+      <w:pPr>
+        <w:ind w:left="-993"/>
+      </w:pPr>
+      <w:r>
+        <w:rPr>
+          <w:noProof/>
+        </w:rPr>
+        <w:drawing>
+          <wp:inline distT="0" distB="0" distL="0" distR="0" wp14:anchorId="4210E813" wp14:editId="53650F6E">
+            <wp:extent cx="10459602" cy="4724400"/>
+            <wp:effectExtent l="0" t="0" r="0" b="0"/>
+            <wp:docPr id="11" name="Immagine 11"/>
+            <wp:cNvGraphicFramePr>
+              <a:graphicFrameLocks xmlns:a="http://schemas.openxmlformats.org/drawingml/2006/main" noChangeAspect="1"/>
+            </wp:cNvGraphicFramePr>
+            <a:graphic xmlns:a="http://schemas.openxmlformats.org/drawingml/2006/main">
+              <a:graphicData uri="http://schemas.openxmlformats.org/drawingml/2006/picture">
+                <pic:pic xmlns:pic="http://schemas.openxmlformats.org/drawingml/2006/picture">
+                  <pic:nvPicPr>
+                    <pic:cNvPr id="0" name="Picture 3"/>
+                    <pic:cNvPicPr>
+                      <a:picLocks noChangeAspect="1" noChangeArrowheads="1"/>
+                    </pic:cNvPicPr>
+                  </pic:nvPicPr>
+                  <pic:blipFill>
+                    <a:blip r:embed="rId18">
+                      <a:extLst>
+                        <a:ext uri="{28A0092B-C50C-407E-A947-70E740481C1C}">
+                          <a14:useLocalDpi xmlns:a14="http://schemas.microsoft.com/office/drawing/2010/main" val="0"/>
+                        </a:ext>
+                      </a:extLst>
+                    </a:blip>
+                    <a:srcRect/>
+                    <a:stretch>
+                      <a:fillRect/>
+                    </a:stretch>
+                  </pic:blipFill>
+                  <pic:spPr bwMode="auto">
+                    <a:xfrm>
+                      <a:off x="0" y="0"/>
+                      <a:ext cx="10467276" cy="4727866"/>
+                    </a:xfrm>
+                    <a:prstGeom prst="rect">
+                      <a:avLst/>
+                    </a:prstGeom>
+                    <a:noFill/>
+                    <a:ln>
+                      <a:noFill/>
+                    </a:ln>
+                  </pic:spPr>
+                </pic:pic>
+              </a:graphicData>
+            </a:graphic>
+          </wp:inline>
+        </w:drawing>
+      </w:r>
     </w:p>
     <w:sectPr>
       <w:pgSz w:w="16838" w:h="11906" w:orient="landscape"/>
@@ -1636,7 +2636,6 @@
       <w:kern w:val="1"/>
       <w:sz w:val="24"/>
       <w:szCs w:val="24"/>
-      <w:lang/>
     </w:rPr>
   </w:style>
   <w:style w:type="paragraph" w:styleId="Titolo1">
@@ -1750,7 +2749,6 @@
       <w:kern w:val="1"/>
       <w:sz w:val="28"/>
       <w:szCs w:val="28"/>
-      <w:lang/>
     </w:rPr>
   </w:style>
   <w:style w:type="character" w:customStyle="1" w:styleId="Titolo1Carattere">
@@ -1765,7 +2763,6 @@
       <w:kern w:val="1"/>
       <w:sz w:val="40"/>
       <w:szCs w:val="32"/>
-      <w:lang/>
     </w:rPr>
   </w:style>
   <w:style w:type="paragraph" w:styleId="Titolosommario">
@@ -1799,7 +2796,42 @@
       <w:kern w:val="1"/>
       <w:sz w:val="36"/>
       <w:szCs w:val="26"/>
-      <w:lang/>
+    </w:rPr>
+  </w:style>
+  <w:style w:type="paragraph" w:styleId="Sommario1">
+    <w:name w:val="toc 1"/>
+    <w:basedOn w:val="Normale"/>
+    <w:next w:val="Normale"/>
+    <w:autoRedefine/>
+    <w:uiPriority w:val="39"/>
+    <w:unhideWhenUsed/>
+    <w:rsid w:val="00F441B9"/>
+    <w:pPr>
+      <w:spacing w:after="100"/>
+    </w:pPr>
+  </w:style>
+  <w:style w:type="paragraph" w:styleId="Sommario2">
+    <w:name w:val="toc 2"/>
+    <w:basedOn w:val="Normale"/>
+    <w:next w:val="Normale"/>
+    <w:autoRedefine/>
+    <w:uiPriority w:val="39"/>
+    <w:unhideWhenUsed/>
+    <w:rsid w:val="00F441B9"/>
+    <w:pPr>
+      <w:spacing w:after="100"/>
+      <w:ind w:left="240"/>
+    </w:pPr>
+  </w:style>
+  <w:style w:type="character" w:styleId="Collegamentoipertestuale">
+    <w:name w:val="Hyperlink"/>
+    <w:basedOn w:val="Carpredefinitoparagrafo"/>
+    <w:uiPriority w:val="99"/>
+    <w:unhideWhenUsed/>
+    <w:rsid w:val="00F441B9"/>
+    <w:rPr>
+      <w:color w:val="0563C1" w:themeColor="hyperlink"/>
+      <w:u w:val="single"/>
     </w:rPr>
   </w:style>
 </w:styles>
@@ -2105,7 +3137,7 @@
 </file>
 
 <file path=customXml/itemProps1.xml><?xml version="1.0" encoding="utf-8"?>
-<ds:datastoreItem xmlns:ds="http://schemas.openxmlformats.org/officeDocument/2006/customXml" ds:itemID="{2FA97A4B-0086-4C44-BA8B-83E2629136F2}">
+<ds:datastoreItem xmlns:ds="http://schemas.openxmlformats.org/officeDocument/2006/customXml" ds:itemID="{40C5029E-BD78-4888-B758-B16D3DC38F36}">
   <ds:schemaRefs>
     <ds:schemaRef ds:uri="http://schemas.openxmlformats.org/officeDocument/2006/bibliography"/>
   </ds:schemaRefs>

</xml_diff>

<commit_message>
Documento esterno quasi finale
</commit_message>
<xml_diff>
--- a/Documenti/Documento esterno.docx
+++ b/Documenti/Documento esterno.docx
@@ -16,6 +16,15 @@
       </w:r>
       <w:r>
         <w:instrText xml:space="preserve"> INCLUDEPICTURE "http://bits2016.bioinformatics.it/img/lnk_logo3.jpg" \* MERGEFORMATINET </w:instrText>
+      </w:r>
+      <w:r>
+        <w:fldChar w:fldCharType="separate"/>
+      </w:r>
+      <w:r>
+        <w:fldChar w:fldCharType="begin"/>
+      </w:r>
+      <w:r>
+        <w:instrText xml:space="preserve"> INCLUDEPICTURE  "http://bits2016.bioinformatics.it/img/lnk_logo3.jpg" \* MERGEFORMATINET </w:instrText>
       </w:r>
       <w:r>
         <w:fldChar w:fldCharType="separate"/>
@@ -60,6 +69,9 @@
             <v:imagedata r:id="rId6" r:href="rId7"/>
           </v:shape>
         </w:pict>
+      </w:r>
+      <w:r>
+        <w:fldChar w:fldCharType="end"/>
       </w:r>
       <w:r>
         <w:fldChar w:fldCharType="end"/>
@@ -1130,10 +1142,10 @@
           <w:noProof/>
         </w:rPr>
         <w:drawing>
-          <wp:inline distT="0" distB="0" distL="0" distR="0">
-            <wp:extent cx="10382250" cy="5769128"/>
-            <wp:effectExtent l="0" t="0" r="0" b="3175"/>
-            <wp:docPr id="2" name="Immagine 2"/>
+          <wp:inline distT="0" distB="0" distL="0" distR="0" wp14:anchorId="0BFDC32B" wp14:editId="0D547ECB">
+            <wp:extent cx="10278513" cy="5461000"/>
+            <wp:effectExtent l="0" t="0" r="8890" b="6350"/>
+            <wp:docPr id="13" name="Immagine 13"/>
             <wp:cNvGraphicFramePr>
               <a:graphicFrameLocks xmlns:a="http://schemas.openxmlformats.org/drawingml/2006/main" noChangeAspect="1"/>
             </wp:cNvGraphicFramePr>
@@ -1141,7 +1153,7 @@
               <a:graphicData uri="http://schemas.openxmlformats.org/drawingml/2006/picture">
                 <pic:pic xmlns:pic="http://schemas.openxmlformats.org/drawingml/2006/picture">
                   <pic:nvPicPr>
-                    <pic:cNvPr id="0" name="Picture 6"/>
+                    <pic:cNvPr id="0" name="Picture 2"/>
                     <pic:cNvPicPr>
                       <a:picLocks noChangeAspect="1" noChangeArrowheads="1"/>
                     </pic:cNvPicPr>
@@ -1162,7 +1174,7 @@
                   <pic:spPr bwMode="auto">
                     <a:xfrm>
                       <a:off x="0" y="0"/>
-                      <a:ext cx="10429981" cy="5795651"/>
+                      <a:ext cx="10292281" cy="5468315"/>
                     </a:xfrm>
                     <a:prstGeom prst="rect">
                       <a:avLst/>
@@ -1190,37 +1202,65 @@
       </w:r>
       <w:bookmarkEnd w:id="1"/>
     </w:p>
-    <w:p/>
-    <w:p/>
-    <w:p/>
-    <w:p/>
-    <w:p/>
-    <w:p/>
-    <w:p/>
-    <w:p/>
-    <w:p/>
-    <w:p/>
-    <w:p/>
-    <w:p/>
-    <w:p/>
-    <w:p/>
-    <w:p/>
-    <w:p/>
-    <w:p/>
-    <w:p/>
-    <w:p/>
-    <w:p/>
-    <w:p/>
-    <w:p/>
-    <w:p/>
-    <w:p/>
-    <w:p/>
-    <w:p/>
-    <w:p/>
-    <w:p/>
-    <w:p/>
-    <w:p/>
-    <w:p/>
+    <w:p>
+      <w:pPr>
+        <w:ind w:right="-739"/>
+        <w:jc w:val="center"/>
+      </w:pPr>
+      <w:r>
+        <w:rPr>
+          <w:noProof/>
+        </w:rPr>
+        <w:drawing>
+          <wp:inline distT="0" distB="0" distL="0" distR="0" wp14:anchorId="23A390F4" wp14:editId="55E6D66F">
+            <wp:extent cx="9010015" cy="5787390"/>
+            <wp:effectExtent l="0" t="0" r="635" b="3810"/>
+            <wp:docPr id="14" name="Immagine 14"/>
+            <wp:cNvGraphicFramePr>
+              <a:graphicFrameLocks xmlns:a="http://schemas.openxmlformats.org/drawingml/2006/main" noChangeAspect="1"/>
+            </wp:cNvGraphicFramePr>
+            <a:graphic xmlns:a="http://schemas.openxmlformats.org/drawingml/2006/main">
+              <a:graphicData uri="http://schemas.openxmlformats.org/drawingml/2006/picture">
+                <pic:pic xmlns:pic="http://schemas.openxmlformats.org/drawingml/2006/picture">
+                  <pic:nvPicPr>
+                    <pic:cNvPr id="0" name="Picture 3"/>
+                    <pic:cNvPicPr>
+                      <a:picLocks noChangeAspect="1" noChangeArrowheads="1"/>
+                    </pic:cNvPicPr>
+                  </pic:nvPicPr>
+                  <pic:blipFill>
+                    <a:blip r:embed="rId10">
+                      <a:extLst>
+                        <a:ext uri="{28A0092B-C50C-407E-A947-70E740481C1C}">
+                          <a14:useLocalDpi xmlns:a14="http://schemas.microsoft.com/office/drawing/2010/main" val="0"/>
+                        </a:ext>
+                      </a:extLst>
+                    </a:blip>
+                    <a:srcRect/>
+                    <a:stretch>
+                      <a:fillRect/>
+                    </a:stretch>
+                  </pic:blipFill>
+                  <pic:spPr bwMode="auto">
+                    <a:xfrm>
+                      <a:off x="0" y="0"/>
+                      <a:ext cx="9023712" cy="5796188"/>
+                    </a:xfrm>
+                    <a:prstGeom prst="rect">
+                      <a:avLst/>
+                    </a:prstGeom>
+                    <a:noFill/>
+                    <a:ln>
+                      <a:noFill/>
+                    </a:ln>
+                  </pic:spPr>
+                </pic:pic>
+              </a:graphicData>
+            </a:graphic>
+          </wp:inline>
+        </w:drawing>
+      </w:r>
+    </w:p>
     <w:p>
       <w:pPr>
         <w:pStyle w:val="Titolo1"/>
@@ -1230,7 +1270,9 @@
         <w:lastRenderedPageBreak/>
         <w:t>Sequence diagram</w:t>
       </w:r>
+      <w:bookmarkStart w:id="3" w:name="_GoBack"/>
       <w:bookmarkEnd w:id="2"/>
+      <w:bookmarkEnd w:id="3"/>
     </w:p>
     <w:p>
       <w:pPr>
@@ -1240,11 +1282,11 @@
           <w:numId w:val="1"/>
         </w:numPr>
       </w:pPr>
-      <w:bookmarkStart w:id="3" w:name="_Toc504828301"/>
+      <w:bookmarkStart w:id="4" w:name="_Toc504828301"/>
       <w:r>
         <w:t>Login</w:t>
       </w:r>
-      <w:bookmarkEnd w:id="3"/>
+      <w:bookmarkEnd w:id="4"/>
     </w:p>
     <w:p/>
     <w:p/>
@@ -1277,7 +1319,7 @@
                     </pic:cNvPicPr>
                   </pic:nvPicPr>
                   <pic:blipFill>
-                    <a:blip r:embed="rId10">
+                    <a:blip r:embed="rId11">
                       <a:extLst>
                         <a:ext uri="{28A0092B-C50C-407E-A947-70E740481C1C}">
                           <a14:useLocalDpi xmlns:a14="http://schemas.microsoft.com/office/drawing/2010/main" val="0"/>
@@ -1347,12 +1389,12 @@
           <w:numId w:val="1"/>
         </w:numPr>
       </w:pPr>
-      <w:bookmarkStart w:id="4" w:name="_Toc504828302"/>
+      <w:bookmarkStart w:id="5" w:name="_Toc504828302"/>
       <w:r>
         <w:lastRenderedPageBreak/>
         <w:t>Aggiungi prodotto al carrello</w:t>
       </w:r>
-      <w:bookmarkEnd w:id="4"/>
+      <w:bookmarkEnd w:id="5"/>
     </w:p>
     <w:p/>
     <w:p/>
@@ -1385,7 +1427,7 @@
                     </pic:cNvPicPr>
                   </pic:nvPicPr>
                   <pic:blipFill>
-                    <a:blip r:embed="rId11">
+                    <a:blip r:embed="rId12">
                       <a:extLst>
                         <a:ext uri="{28A0092B-C50C-407E-A947-70E740481C1C}">
                           <a14:useLocalDpi xmlns:a14="http://schemas.microsoft.com/office/drawing/2010/main" val="0"/>
@@ -1465,12 +1507,12 @@
           <w:numId w:val="1"/>
         </w:numPr>
       </w:pPr>
-      <w:bookmarkStart w:id="5" w:name="_Toc504828303"/>
+      <w:bookmarkStart w:id="6" w:name="_Toc504828303"/>
       <w:r>
         <w:lastRenderedPageBreak/>
         <w:t>Ricerca prodotto semplice</w:t>
       </w:r>
-      <w:bookmarkEnd w:id="5"/>
+      <w:bookmarkEnd w:id="6"/>
     </w:p>
     <w:p/>
     <w:p/>
@@ -1503,7 +1545,7 @@
                     </pic:cNvPicPr>
                   </pic:nvPicPr>
                   <pic:blipFill>
-                    <a:blip r:embed="rId12">
+                    <a:blip r:embed="rId13">
                       <a:extLst>
                         <a:ext uri="{28A0092B-C50C-407E-A947-70E740481C1C}">
                           <a14:useLocalDpi xmlns:a14="http://schemas.microsoft.com/office/drawing/2010/main" val="0"/>
@@ -1588,12 +1630,12 @@
           <w:numId w:val="1"/>
         </w:numPr>
       </w:pPr>
-      <w:bookmarkStart w:id="6" w:name="_Toc504828304"/>
+      <w:bookmarkStart w:id="7" w:name="_Toc504828304"/>
       <w:r>
         <w:lastRenderedPageBreak/>
         <w:t>Ricerca prodotto avanzata</w:t>
       </w:r>
-      <w:bookmarkEnd w:id="6"/>
+      <w:bookmarkEnd w:id="7"/>
     </w:p>
     <w:p/>
     <w:p/>
@@ -1626,7 +1668,7 @@
                     </pic:cNvPicPr>
                   </pic:nvPicPr>
                   <pic:blipFill>
-                    <a:blip r:embed="rId13">
+                    <a:blip r:embed="rId14">
                       <a:extLst>
                         <a:ext uri="{28A0092B-C50C-407E-A947-70E740481C1C}">
                           <a14:useLocalDpi xmlns:a14="http://schemas.microsoft.com/office/drawing/2010/main" val="0"/>
@@ -1681,7 +1723,7 @@
           <w:numId w:val="1"/>
         </w:numPr>
       </w:pPr>
-      <w:bookmarkStart w:id="7" w:name="_Toc504828305"/>
+      <w:bookmarkStart w:id="8" w:name="_Toc504828305"/>
       <w:r>
         <w:lastRenderedPageBreak/>
         <w:t xml:space="preserve">Inserisci metodo </w:t>
@@ -1689,7 +1731,7 @@
       <w:r>
         <w:t>di pagamento</w:t>
       </w:r>
-      <w:bookmarkEnd w:id="7"/>
+      <w:bookmarkEnd w:id="8"/>
     </w:p>
     <w:p/>
     <w:p/>
@@ -1719,7 +1761,7 @@
                     </pic:cNvPicPr>
                   </pic:nvPicPr>
                   <pic:blipFill>
-                    <a:blip r:embed="rId14">
+                    <a:blip r:embed="rId15">
                       <a:extLst>
                         <a:ext uri="{28A0092B-C50C-407E-A947-70E740481C1C}">
                           <a14:useLocalDpi xmlns:a14="http://schemas.microsoft.com/office/drawing/2010/main" val="0"/>
@@ -1764,12 +1806,12 @@
           <w:numId w:val="1"/>
         </w:numPr>
       </w:pPr>
-      <w:bookmarkStart w:id="8" w:name="_Toc504828306"/>
+      <w:bookmarkStart w:id="9" w:name="_Toc504828306"/>
       <w:r>
         <w:lastRenderedPageBreak/>
         <w:t>Inserisci metodo di pagamento</w:t>
       </w:r>
-      <w:bookmarkEnd w:id="8"/>
+      <w:bookmarkEnd w:id="9"/>
     </w:p>
     <w:p/>
     <w:p/>
@@ -1799,7 +1841,7 @@
                     </pic:cNvPicPr>
                   </pic:nvPicPr>
                   <pic:blipFill>
-                    <a:blip r:embed="rId15">
+                    <a:blip r:embed="rId16">
                       <a:extLst>
                         <a:ext uri="{28A0092B-C50C-407E-A947-70E740481C1C}">
                           <a14:useLocalDpi xmlns:a14="http://schemas.microsoft.com/office/drawing/2010/main" val="0"/>
@@ -1844,12 +1886,12 @@
           <w:numId w:val="1"/>
         </w:numPr>
       </w:pPr>
-      <w:bookmarkStart w:id="9" w:name="_Toc504828307"/>
+      <w:bookmarkStart w:id="10" w:name="_Toc504828307"/>
       <w:r>
         <w:lastRenderedPageBreak/>
         <w:t>Checkout</w:t>
       </w:r>
-      <w:bookmarkEnd w:id="9"/>
+      <w:bookmarkEnd w:id="10"/>
     </w:p>
     <w:p/>
     <w:p/>
@@ -1880,7 +1922,7 @@
                     </pic:cNvPicPr>
                   </pic:nvPicPr>
                   <pic:blipFill>
-                    <a:blip r:embed="rId16">
+                    <a:blip r:embed="rId17">
                       <a:extLst>
                         <a:ext uri="{28A0092B-C50C-407E-A947-70E740481C1C}">
                           <a14:useLocalDpi xmlns:a14="http://schemas.microsoft.com/office/drawing/2010/main" val="0"/>
@@ -1978,7 +2020,7 @@
                     </pic:cNvPicPr>
                   </pic:nvPicPr>
                   <pic:blipFill>
-                    <a:blip r:embed="rId17">
+                    <a:blip r:embed="rId18">
                       <a:extLst>
                         <a:ext uri="{28A0092B-C50C-407E-A947-70E740481C1C}">
                           <a14:useLocalDpi xmlns:a14="http://schemas.microsoft.com/office/drawing/2010/main" val="0"/>
@@ -2028,10 +2070,7 @@
         <w:t>Gestione ordine in corso -&gt;terminato</w:t>
       </w:r>
     </w:p>
-    <w:p>
-      <w:bookmarkStart w:id="10" w:name="_GoBack"/>
-      <w:bookmarkEnd w:id="10"/>
-    </w:p>
+    <w:p/>
     <w:p/>
     <w:p>
       <w:pPr>
@@ -2059,7 +2098,7 @@
                     </pic:cNvPicPr>
                   </pic:nvPicPr>
                   <pic:blipFill>
-                    <a:blip r:embed="rId18">
+                    <a:blip r:embed="rId19">
                       <a:extLst>
                         <a:ext uri="{28A0092B-C50C-407E-A947-70E740481C1C}">
                           <a14:useLocalDpi xmlns:a14="http://schemas.microsoft.com/office/drawing/2010/main" val="0"/>
@@ -3137,7 +3176,7 @@
 </file>
 
 <file path=customXml/itemProps1.xml><?xml version="1.0" encoding="utf-8"?>
-<ds:datastoreItem xmlns:ds="http://schemas.openxmlformats.org/officeDocument/2006/customXml" ds:itemID="{40C5029E-BD78-4888-B758-B16D3DC38F36}">
+<ds:datastoreItem xmlns:ds="http://schemas.openxmlformats.org/officeDocument/2006/customXml" ds:itemID="{F89DA414-0D11-4FF3-BBD1-591BC73EA2EB}">
   <ds:schemaRefs>
     <ds:schemaRef ds:uri="http://schemas.openxmlformats.org/officeDocument/2006/bibliography"/>
   </ds:schemaRefs>

</xml_diff>